<commit_message>
wplaty wlasne, komponent select i searchable select, props do datepicker
</commit_message>
<xml_diff>
--- a/frontend/public/docs/politica.docx
+++ b/frontend/public/docs/politica.docx
@@ -1526,15 +1526,38 @@
           <w:b/>
           <w:bCs/>
         </w:rPr>
-        <w:t>Compartición</w:t>
-      </w:r>
-      <w:proofErr w:type="spellEnd"/>
-      <w:r>
-        <w:rPr>
-          <w:b/>
-          <w:bCs/>
-        </w:rPr>
-        <w:t xml:space="preserve"> de </w:t>
+        <w:t>C</w:t>
+      </w:r>
+      <w:r>
+        <w:rPr>
+          <w:b/>
+          <w:bCs/>
+        </w:rPr>
+        <w:t>ompartir</w:t>
+      </w:r>
+      <w:proofErr w:type="spellEnd"/>
+      <w:r>
+        <w:rPr>
+          <w:b/>
+          <w:bCs/>
+        </w:rPr>
+        <w:t xml:space="preserve"> </w:t>
+      </w:r>
+      <w:proofErr w:type="spellStart"/>
+      <w:r>
+        <w:rPr>
+          <w:b/>
+          <w:bCs/>
+        </w:rPr>
+        <w:t>tus</w:t>
+      </w:r>
+      <w:proofErr w:type="spellEnd"/>
+      <w:r>
+        <w:rPr>
+          <w:b/>
+          <w:bCs/>
+        </w:rPr>
+        <w:t xml:space="preserve"> </w:t>
       </w:r>
       <w:proofErr w:type="spellStart"/>
       <w:r>

</xml_diff>